<commit_message>
Added a testing form for AD9715'
</commit_message>
<xml_diff>
--- a/documents/BR0101固件开发——模数转换器AD9715（第十二周）.docx
+++ b/documents/BR0101固件开发——模数转换器AD9715（第十二周）.docx
@@ -69,13 +69,7 @@
         <w:rPr>
           <w:rFonts w:hint="eastAsia"/>
         </w:rPr>
-        <w:t>相位抖动问题的分析、测试以及</w:t>
-      </w:r>
-      <w:r>
-        <w:rPr>
-          <w:rFonts w:hint="eastAsia"/>
-        </w:rPr>
-        <w:t>任意波形的调试</w:t>
+        <w:t>相位抖动问题的分析、测试以及任意波形的调试</w:t>
       </w:r>
       <w:r>
         <w:rPr>
@@ -220,9 +214,6 @@
       <w:pPr>
         <w:pStyle w:val="a6"/>
         <w:ind w:firstLine="440"/>
-        <w:rPr>
-          <w:rFonts w:hint="eastAsia"/>
-        </w:rPr>
       </w:pPr>
       <w:r>
         <w:rPr>
@@ -290,10 +281,10 @@
             <v:path o:extrusionok="f" gradientshapeok="t" o:connecttype="rect"/>
             <o:lock v:ext="edit" aspectratio="t"/>
           </v:shapetype>
-          <v:shape id="_x0000_i1035" type="#_x0000_t75" style="width:139pt;height:16.3pt" o:ole="">
+          <v:shape id="_x0000_i1025" type="#_x0000_t75" style="width:139pt;height:16.3pt" o:ole="">
             <v:imagedata r:id="rId8" o:title=""/>
           </v:shape>
-          <o:OLEObject Type="Embed" ProgID="Equation.DSMT4" ShapeID="_x0000_i1035" DrawAspect="Content" ObjectID="_1570912788" r:id="rId9"/>
+          <o:OLEObject Type="Embed" ProgID="Equation.DSMT4" ShapeID="_x0000_i1025" DrawAspect="Content" ObjectID="_1570963786" r:id="rId9"/>
         </w:object>
       </w:r>
       <w:r>
@@ -331,10 +322,10 @@
           <w:position w:val="-10"/>
         </w:rPr>
         <w:object w:dxaOrig="3480" w:dyaOrig="320">
-          <v:shape id="_x0000_i1033" type="#_x0000_t75" style="width:174.05pt;height:16.3pt" o:ole="">
+          <v:shape id="_x0000_i1026" type="#_x0000_t75" style="width:174.05pt;height:16.3pt" o:ole="">
             <v:imagedata r:id="rId10" o:title=""/>
           </v:shape>
-          <o:OLEObject Type="Embed" ProgID="Equation.DSMT4" ShapeID="_x0000_i1033" DrawAspect="Content" ObjectID="_1570912789" r:id="rId11"/>
+          <o:OLEObject Type="Embed" ProgID="Equation.DSMT4" ShapeID="_x0000_i1026" DrawAspect="Content" ObjectID="_1570963787" r:id="rId11"/>
         </w:object>
       </w:r>
     </w:p>
@@ -378,10 +369,10 @@
           <w:position w:val="-30"/>
         </w:rPr>
         <w:object w:dxaOrig="2659" w:dyaOrig="720">
-          <v:shape id="_x0000_i1036" type="#_x0000_t75" style="width:132.75pt;height:36.3pt" o:ole="">
+          <v:shape id="_x0000_i1027" type="#_x0000_t75" style="width:132.75pt;height:36.3pt" o:ole="">
             <v:imagedata r:id="rId12" o:title=""/>
           </v:shape>
-          <o:OLEObject Type="Embed" ProgID="Equation.DSMT4" ShapeID="_x0000_i1036" DrawAspect="Content" ObjectID="_1570912790" r:id="rId13"/>
+          <o:OLEObject Type="Embed" ProgID="Equation.DSMT4" ShapeID="_x0000_i1027" DrawAspect="Content" ObjectID="_1570963788" r:id="rId13"/>
         </w:object>
       </w:r>
     </w:p>
@@ -614,10 +605,10 @@
           <w:position w:val="-12"/>
         </w:rPr>
         <w:object w:dxaOrig="5120" w:dyaOrig="360">
-          <v:shape id="_x0000_i1041" type="#_x0000_t75" style="width:256.05pt;height:18.15pt" o:ole="">
+          <v:shape id="_x0000_i1028" type="#_x0000_t75" style="width:256.05pt;height:18.15pt" o:ole="">
             <v:imagedata r:id="rId15" o:title=""/>
           </v:shape>
-          <o:OLEObject Type="Embed" ProgID="Equation.DSMT4" ShapeID="_x0000_i1041" DrawAspect="Content" ObjectID="_1570912791" r:id="rId16"/>
+          <o:OLEObject Type="Embed" ProgID="Equation.DSMT4" ShapeID="_x0000_i1028" DrawAspect="Content" ObjectID="_1570963789" r:id="rId16"/>
         </w:object>
       </w:r>
     </w:p>
@@ -637,10 +628,10 @@
           <w:position w:val="-12"/>
         </w:rPr>
         <w:object w:dxaOrig="220" w:dyaOrig="360">
-          <v:shape id="_x0000_i1042" type="#_x0000_t75" style="width:11.25pt;height:18.15pt" o:ole="">
+          <v:shape id="_x0000_i1029" type="#_x0000_t75" style="width:11.25pt;height:18.15pt" o:ole="">
             <v:imagedata r:id="rId17" o:title=""/>
           </v:shape>
-          <o:OLEObject Type="Embed" ProgID="Equation.DSMT4" ShapeID="_x0000_i1042" DrawAspect="Content" ObjectID="_1570912792" r:id="rId18"/>
+          <o:OLEObject Type="Embed" ProgID="Equation.DSMT4" ShapeID="_x0000_i1029" DrawAspect="Content" ObjectID="_1570963790" r:id="rId18"/>
         </w:object>
       </w:r>
       <w:r>
@@ -666,10 +657,10 @@
           <w:position w:val="-18"/>
         </w:rPr>
         <w:object w:dxaOrig="1200" w:dyaOrig="480">
-          <v:shape id="_x0000_i1043" type="#_x0000_t75" style="width:60.1pt;height:23.8pt" o:ole="">
+          <v:shape id="_x0000_i1030" type="#_x0000_t75" style="width:60.1pt;height:23.8pt" o:ole="">
             <v:imagedata r:id="rId19" o:title=""/>
           </v:shape>
-          <o:OLEObject Type="Embed" ProgID="Equation.DSMT4" ShapeID="_x0000_i1043" DrawAspect="Content" ObjectID="_1570912793" r:id="rId20"/>
+          <o:OLEObject Type="Embed" ProgID="Equation.DSMT4" ShapeID="_x0000_i1030" DrawAspect="Content" ObjectID="_1570963791" r:id="rId20"/>
         </w:object>
       </w:r>
       <w:r>
@@ -713,10 +704,10 @@
           <w:position w:val="-12"/>
         </w:rPr>
         <w:object w:dxaOrig="1160" w:dyaOrig="360">
-          <v:shape id="_x0000_i1044" type="#_x0000_t75" style="width:58.25pt;height:18.15pt" o:ole="">
+          <v:shape id="_x0000_i1031" type="#_x0000_t75" style="width:58.25pt;height:18.15pt" o:ole="">
             <v:imagedata r:id="rId21" o:title=""/>
           </v:shape>
-          <o:OLEObject Type="Embed" ProgID="Equation.DSMT4" ShapeID="_x0000_i1044" DrawAspect="Content" ObjectID="_1570912794" r:id="rId22"/>
+          <o:OLEObject Type="Embed" ProgID="Equation.DSMT4" ShapeID="_x0000_i1031" DrawAspect="Content" ObjectID="_1570963792" r:id="rId22"/>
         </w:object>
       </w:r>
       <w:r>
@@ -786,6 +777,9 @@
         <w:jc w:val="center"/>
       </w:pPr>
       <w:r>
+        <w:rPr>
+          <w:noProof/>
+        </w:rPr>
         <w:drawing>
           <wp:inline distT="0" distB="0" distL="0" distR="0">
             <wp:extent cx="5274310" cy="603334"/>
@@ -840,9 +834,6 @@
       <w:pPr>
         <w:pStyle w:val="ac"/>
         <w:jc w:val="center"/>
-        <w:rPr>
-          <w:rFonts w:hint="eastAsia"/>
-        </w:rPr>
       </w:pPr>
       <w:r>
         <w:rPr>
@@ -914,13 +905,7 @@
         <w:rPr>
           <w:rFonts w:hint="eastAsia"/>
         </w:rPr>
-        <w:t>可见，</w:t>
-      </w:r>
-      <w:r>
-        <w:rPr>
-          <w:rFonts w:hint="eastAsia"/>
-        </w:rPr>
-        <w:t>第</w:t>
+        <w:t>可见，第</w:t>
       </w:r>
       <w:r>
         <w:rPr>
@@ -939,10 +924,10 @@
           <w:position w:val="-12"/>
         </w:rPr>
         <w:object w:dxaOrig="380" w:dyaOrig="360">
-          <v:shape id="_x0000_i1045" type="#_x0000_t75" style="width:18.8pt;height:18.15pt" o:ole="">
+          <v:shape id="_x0000_i1032" type="#_x0000_t75" style="width:18.8pt;height:18.15pt" o:ole="">
             <v:imagedata r:id="rId24" o:title=""/>
           </v:shape>
-          <o:OLEObject Type="Embed" ProgID="Equation.DSMT4" ShapeID="_x0000_i1045" DrawAspect="Content" ObjectID="_1570912795" r:id="rId25"/>
+          <o:OLEObject Type="Embed" ProgID="Equation.DSMT4" ShapeID="_x0000_i1032" DrawAspect="Content" ObjectID="_1570963793" r:id="rId25"/>
         </w:object>
       </w:r>
       <w:r>
@@ -956,10 +941,10 @@
           <w:position w:val="-6"/>
         </w:rPr>
         <w:object w:dxaOrig="1600" w:dyaOrig="279">
-          <v:shape id="_x0000_i1046" type="#_x0000_t75" style="width:80.15pt;height:13.75pt" o:ole="">
+          <v:shape id="_x0000_i1033" type="#_x0000_t75" style="width:80.15pt;height:13.75pt" o:ole="">
             <v:imagedata r:id="rId26" o:title=""/>
           </v:shape>
-          <o:OLEObject Type="Embed" ProgID="Equation.DSMT4" ShapeID="_x0000_i1046" DrawAspect="Content" ObjectID="_1570912796" r:id="rId27"/>
+          <o:OLEObject Type="Embed" ProgID="Equation.DSMT4" ShapeID="_x0000_i1033" DrawAspect="Content" ObjectID="_1570963794" r:id="rId27"/>
         </w:object>
       </w:r>
       <w:r>
@@ -973,10 +958,10 @@
           <w:position w:val="-18"/>
         </w:rPr>
         <w:object w:dxaOrig="1200" w:dyaOrig="480">
-          <v:shape id="_x0000_i1047" type="#_x0000_t75" style="width:60.1pt;height:23.8pt" o:ole="">
+          <v:shape id="_x0000_i1034" type="#_x0000_t75" style="width:60.1pt;height:23.8pt" o:ole="">
             <v:imagedata r:id="rId19" o:title=""/>
           </v:shape>
-          <o:OLEObject Type="Embed" ProgID="Equation.DSMT4" ShapeID="_x0000_i1047" DrawAspect="Content" ObjectID="_1570912797" r:id="rId28"/>
+          <o:OLEObject Type="Embed" ProgID="Equation.DSMT4" ShapeID="_x0000_i1034" DrawAspect="Content" ObjectID="_1570963795" r:id="rId28"/>
         </w:object>
       </w:r>
       <w:r>
@@ -1002,10 +987,10 @@
           <w:position w:val="-12"/>
         </w:rPr>
         <w:object w:dxaOrig="380" w:dyaOrig="360">
-          <v:shape id="_x0000_i1048" type="#_x0000_t75" style="width:18.8pt;height:18.15pt" o:ole="">
+          <v:shape id="_x0000_i1035" type="#_x0000_t75" style="width:18.8pt;height:18.15pt" o:ole="">
             <v:imagedata r:id="rId24" o:title=""/>
           </v:shape>
-          <o:OLEObject Type="Embed" ProgID="Equation.DSMT4" ShapeID="_x0000_i1048" DrawAspect="Content" ObjectID="_1570912798" r:id="rId29"/>
+          <o:OLEObject Type="Embed" ProgID="Equation.DSMT4" ShapeID="_x0000_i1035" DrawAspect="Content" ObjectID="_1570963796" r:id="rId29"/>
         </w:object>
       </w:r>
       <w:r>
@@ -1067,10 +1052,10 @@
           <w:position w:val="-10"/>
         </w:rPr>
         <w:object w:dxaOrig="1300" w:dyaOrig="320">
-          <v:shape id="_x0000_i1049" type="#_x0000_t75" style="width:65.1pt;height:16.3pt" o:ole="">
+          <v:shape id="_x0000_i1036" type="#_x0000_t75" style="width:65.1pt;height:16.3pt" o:ole="">
             <v:imagedata r:id="rId30" o:title=""/>
           </v:shape>
-          <o:OLEObject Type="Embed" ProgID="Equation.DSMT4" ShapeID="_x0000_i1049" DrawAspect="Content" ObjectID="_1570912799" r:id="rId31"/>
+          <o:OLEObject Type="Embed" ProgID="Equation.DSMT4" ShapeID="_x0000_i1036" DrawAspect="Content" ObjectID="_1570963797" r:id="rId31"/>
         </w:object>
       </w:r>
       <w:r>
@@ -1096,10 +1081,10 @@
           <w:position w:val="-12"/>
         </w:rPr>
         <w:object w:dxaOrig="1560" w:dyaOrig="360">
-          <v:shape id="_x0000_i1050" type="#_x0000_t75" style="width:78.25pt;height:18.15pt" o:ole="">
+          <v:shape id="_x0000_i1037" type="#_x0000_t75" style="width:78.25pt;height:18.15pt" o:ole="">
             <v:imagedata r:id="rId32" o:title=""/>
           </v:shape>
-          <o:OLEObject Type="Embed" ProgID="Equation.DSMT4" ShapeID="_x0000_i1050" DrawAspect="Content" ObjectID="_1570912800" r:id="rId33"/>
+          <o:OLEObject Type="Embed" ProgID="Equation.DSMT4" ShapeID="_x0000_i1037" DrawAspect="Content" ObjectID="_1570963798" r:id="rId33"/>
         </w:object>
       </w:r>
       <w:r>
@@ -1125,10 +1110,10 @@
           <w:position w:val="-12"/>
         </w:rPr>
         <w:object w:dxaOrig="660" w:dyaOrig="360">
-          <v:shape id="_x0000_i1053" type="#_x0000_t75" style="width:33.2pt;height:18.15pt" o:ole="">
+          <v:shape id="_x0000_i1038" type="#_x0000_t75" style="width:33.2pt;height:18.15pt" o:ole="">
             <v:imagedata r:id="rId34" o:title=""/>
           </v:shape>
-          <o:OLEObject Type="Embed" ProgID="Equation.DSMT4" ShapeID="_x0000_i1053" DrawAspect="Content" ObjectID="_1570912801" r:id="rId35"/>
+          <o:OLEObject Type="Embed" ProgID="Equation.DSMT4" ShapeID="_x0000_i1038" DrawAspect="Content" ObjectID="_1570963799" r:id="rId35"/>
         </w:object>
       </w:r>
       <w:r>
@@ -1142,10 +1127,10 @@
           <w:position w:val="-24"/>
         </w:rPr>
         <w:object w:dxaOrig="1100" w:dyaOrig="620">
-          <v:shape id="_x0000_i1054" type="#_x0000_t75" style="width:55.1pt;height:31.3pt" o:ole="">
+          <v:shape id="_x0000_i1039" type="#_x0000_t75" style="width:55.1pt;height:31.3pt" o:ole="">
             <v:imagedata r:id="rId36" o:title=""/>
           </v:shape>
-          <o:OLEObject Type="Embed" ProgID="Equation.DSMT4" ShapeID="_x0000_i1054" DrawAspect="Content" ObjectID="_1570912802" r:id="rId37"/>
+          <o:OLEObject Type="Embed" ProgID="Equation.DSMT4" ShapeID="_x0000_i1039" DrawAspect="Content" ObjectID="_1570963800" r:id="rId37"/>
         </w:object>
       </w:r>
       <w:r>
@@ -1171,10 +1156,10 @@
           <w:position w:val="-12"/>
         </w:rPr>
         <w:object w:dxaOrig="660" w:dyaOrig="360">
-          <v:shape id="_x0000_i1058" type="#_x0000_t75" style="width:33.2pt;height:18.15pt" o:ole="">
+          <v:shape id="_x0000_i1040" type="#_x0000_t75" style="width:33.2pt;height:18.15pt" o:ole="">
             <v:imagedata r:id="rId38" o:title=""/>
           </v:shape>
-          <o:OLEObject Type="Embed" ProgID="Equation.DSMT4" ShapeID="_x0000_i1058" DrawAspect="Content" ObjectID="_1570912803" r:id="rId39"/>
+          <o:OLEObject Type="Embed" ProgID="Equation.DSMT4" ShapeID="_x0000_i1040" DrawAspect="Content" ObjectID="_1570963801" r:id="rId39"/>
         </w:object>
       </w:r>
       <w:r>
@@ -1188,10 +1173,10 @@
           <w:position w:val="-24"/>
         </w:rPr>
         <w:object w:dxaOrig="820" w:dyaOrig="620">
-          <v:shape id="_x0000_i1060" type="#_x0000_t75" style="width:40.7pt;height:31.3pt" o:ole="">
+          <v:shape id="_x0000_i1041" type="#_x0000_t75" style="width:40.7pt;height:31.3pt" o:ole="">
             <v:imagedata r:id="rId40" o:title=""/>
           </v:shape>
-          <o:OLEObject Type="Embed" ProgID="Equation.DSMT4" ShapeID="_x0000_i1060" DrawAspect="Content" ObjectID="_1570912804" r:id="rId41"/>
+          <o:OLEObject Type="Embed" ProgID="Equation.DSMT4" ShapeID="_x0000_i1041" DrawAspect="Content" ObjectID="_1570963802" r:id="rId41"/>
         </w:object>
       </w:r>
       <w:r>
@@ -1205,9 +1190,6 @@
       <w:pPr>
         <w:pStyle w:val="a6"/>
         <w:ind w:firstLine="440"/>
-        <w:rPr>
-          <w:rFonts w:hint="eastAsia"/>
-        </w:rPr>
       </w:pPr>
       <w:r>
         <w:rPr>
@@ -1220,39 +1202,27 @@
           <w:position w:val="-12"/>
         </w:rPr>
         <w:object w:dxaOrig="760" w:dyaOrig="360">
-          <v:shape id="_x0000_i1068" type="#_x0000_t75" style="width:38.2pt;height:18.15pt" o:ole="">
+          <v:shape id="_x0000_i1042" type="#_x0000_t75" style="width:38.2pt;height:18.15pt" o:ole="">
             <v:imagedata r:id="rId42" o:title=""/>
           </v:shape>
-          <o:OLEObject Type="Embed" ProgID="Equation.DSMT4" ShapeID="_x0000_i1068" DrawAspect="Content" ObjectID="_1570912805" r:id="rId43"/>
+          <o:OLEObject Type="Embed" ProgID="Equation.DSMT4" ShapeID="_x0000_i1042" DrawAspect="Content" ObjectID="_1570963803" r:id="rId43"/>
         </w:object>
       </w:r>
       <w:r>
         <w:rPr>
           <w:rFonts w:hint="eastAsia"/>
         </w:rPr>
-        <w:t>时，该周期的</w:t>
-      </w:r>
-      <w:r>
-        <w:rPr>
-          <w:rFonts w:hint="eastAsia"/>
-        </w:rPr>
-        <w:t>高电平</w:t>
-      </w:r>
-      <w:r>
-        <w:rPr>
-          <w:rFonts w:hint="eastAsia"/>
-        </w:rPr>
-        <w:t>数据点个数为</w:t>
+        <w:t>时，该周期的高电平数据点个数为</w:t>
       </w:r>
       <w:r>
         <w:rPr>
           <w:position w:val="-24"/>
         </w:rPr>
         <w:object w:dxaOrig="1120" w:dyaOrig="620">
-          <v:shape id="_x0000_i1077" type="#_x0000_t75" style="width:55.7pt;height:31.3pt" o:ole="">
+          <v:shape id="_x0000_i1043" type="#_x0000_t75" style="width:55.7pt;height:31.3pt" o:ole="">
             <v:imagedata r:id="rId44" o:title=""/>
           </v:shape>
-          <o:OLEObject Type="Embed" ProgID="Equation.DSMT4" ShapeID="_x0000_i1077" DrawAspect="Content" ObjectID="_1570912806" r:id="rId45"/>
+          <o:OLEObject Type="Embed" ProgID="Equation.DSMT4" ShapeID="_x0000_i1043" DrawAspect="Content" ObjectID="_1570963804" r:id="rId45"/>
         </w:object>
       </w:r>
       <w:r>
@@ -1278,10 +1248,10 @@
           <w:position w:val="-12"/>
         </w:rPr>
         <w:object w:dxaOrig="760" w:dyaOrig="360">
-          <v:shape id="_x0000_i1072" type="#_x0000_t75" style="width:38.2pt;height:18.15pt" o:ole="">
+          <v:shape id="_x0000_i1044" type="#_x0000_t75" style="width:38.2pt;height:18.15pt" o:ole="">
             <v:imagedata r:id="rId46" o:title=""/>
           </v:shape>
-          <o:OLEObject Type="Embed" ProgID="Equation.DSMT4" ShapeID="_x0000_i1072" DrawAspect="Content" ObjectID="_1570912807" r:id="rId47"/>
+          <o:OLEObject Type="Embed" ProgID="Equation.DSMT4" ShapeID="_x0000_i1044" DrawAspect="Content" ObjectID="_1570963805" r:id="rId47"/>
         </w:object>
       </w:r>
       <w:r>
@@ -1307,10 +1277,10 @@
           <w:position w:val="-24"/>
         </w:rPr>
         <w:object w:dxaOrig="820" w:dyaOrig="620">
-          <v:shape id="_x0000_i1079" type="#_x0000_t75" style="width:40.7pt;height:31.3pt" o:ole="">
+          <v:shape id="_x0000_i1045" type="#_x0000_t75" style="width:40.7pt;height:31.3pt" o:ole="">
             <v:imagedata r:id="rId48" o:title=""/>
           </v:shape>
-          <o:OLEObject Type="Embed" ProgID="Equation.DSMT4" ShapeID="_x0000_i1079" DrawAspect="Content" ObjectID="_1570912808" r:id="rId49"/>
+          <o:OLEObject Type="Embed" ProgID="Equation.DSMT4" ShapeID="_x0000_i1045" DrawAspect="Content" ObjectID="_1570963806" r:id="rId49"/>
         </w:object>
       </w:r>
       <w:r>
@@ -1372,10 +1342,10 @@
           <w:position w:val="-24"/>
         </w:rPr>
         <w:object w:dxaOrig="620" w:dyaOrig="620">
-          <v:shape id="_x0000_i1080" type="#_x0000_t75" style="width:31.3pt;height:31.3pt" o:ole="">
+          <v:shape id="_x0000_i1046" type="#_x0000_t75" style="width:31.3pt;height:31.3pt" o:ole="">
             <v:imagedata r:id="rId50" o:title=""/>
           </v:shape>
-          <o:OLEObject Type="Embed" ProgID="Equation.DSMT4" ShapeID="_x0000_i1080" DrawAspect="Content" ObjectID="_1570912809" r:id="rId51"/>
+          <o:OLEObject Type="Embed" ProgID="Equation.DSMT4" ShapeID="_x0000_i1046" DrawAspect="Content" ObjectID="_1570963807" r:id="rId51"/>
         </w:object>
       </w:r>
       <w:r>
@@ -1437,10 +1407,10 @@
           <w:position w:val="-12"/>
         </w:rPr>
         <w:object w:dxaOrig="1980" w:dyaOrig="360">
-          <v:shape id="_x0000_i1081" type="#_x0000_t75" style="width:98.9pt;height:18.15pt" o:ole="">
+          <v:shape id="_x0000_i1047" type="#_x0000_t75" style="width:98.9pt;height:18.15pt" o:ole="">
             <v:imagedata r:id="rId52" o:title=""/>
           </v:shape>
-          <o:OLEObject Type="Embed" ProgID="Equation.DSMT4" ShapeID="_x0000_i1081" DrawAspect="Content" ObjectID="_1570912810" r:id="rId53"/>
+          <o:OLEObject Type="Embed" ProgID="Equation.DSMT4" ShapeID="_x0000_i1047" DrawAspect="Content" ObjectID="_1570963808" r:id="rId53"/>
         </w:object>
       </w:r>
       <w:r>
@@ -1458,6 +1428,7 @@
       <w:r>
         <w:rPr>
           <w:rFonts w:hint="eastAsia"/>
+          <w:noProof/>
         </w:rPr>
         <w:lastRenderedPageBreak/>
         <w:drawing>
@@ -1576,13 +1547,7 @@
         <w:t>前四个周期的情况</w:t>
       </w:r>
     </w:p>
-    <w:p>
-      <w:pPr>
-        <w:rPr>
-          <w:rFonts w:hint="eastAsia"/>
-        </w:rPr>
-      </w:pPr>
-    </w:p>
+    <w:p/>
     <w:p>
       <w:pPr>
         <w:pStyle w:val="a6"/>
@@ -3284,9 +3249,6 @@
       <w:pPr>
         <w:pStyle w:val="ac"/>
         <w:jc w:val="center"/>
-        <w:rPr>
-          <w:rFonts w:hint="eastAsia"/>
-        </w:rPr>
       </w:pPr>
       <w:r>
         <w:rPr>
@@ -3353,14 +3315,7 @@
           <w:rFonts w:hint="eastAsia"/>
           <w:noProof/>
         </w:rPr>
-        <w:t>任意</w:t>
-      </w:r>
-      <w:r>
-        <w:rPr>
-          <w:rFonts w:hint="eastAsia"/>
-          <w:noProof/>
-        </w:rPr>
-        <w:t>波实测波形图</w:t>
+        <w:t>任意波实测波形图</w:t>
       </w:r>
     </w:p>
     <w:p>
@@ -3385,6 +3340,7 @@
       <w:r>
         <w:rPr>
           <w:rFonts w:hint="eastAsia"/>
+          <w:noProof/>
         </w:rPr>
         <w:drawing>
           <wp:inline distT="0" distB="0" distL="0" distR="0">
@@ -3540,49 +3496,144 @@
     </w:p>
     <w:p>
       <w:pPr>
+        <w:pStyle w:val="1"/>
+        <w:numPr>
+          <w:ilvl w:val="0"/>
+          <w:numId w:val="8"/>
+        </w:numPr>
+      </w:pPr>
+      <w:r>
+        <w:rPr>
+          <w:rFonts w:hint="eastAsia"/>
+        </w:rPr>
+        <w:t>后续工作</w:t>
+      </w:r>
+    </w:p>
+    <w:p>
+      <w:pPr>
+        <w:pStyle w:val="a"/>
+      </w:pPr>
+      <w:r>
+        <w:rPr>
+          <w:rFonts w:hint="eastAsia"/>
+        </w:rPr>
+        <w:t>继续调研</w:t>
+      </w:r>
+      <w:r>
+        <w:rPr>
+          <w:rFonts w:hint="eastAsia"/>
+        </w:rPr>
+        <w:t>DDS</w:t>
+      </w:r>
+      <w:r>
+        <w:rPr>
+          <w:rFonts w:hint="eastAsia"/>
+        </w:rPr>
+        <w:t>相位抖动、振铃现象等问题的解决方法</w:t>
+      </w:r>
+    </w:p>
+    <w:p>
+      <w:pPr>
+        <w:pStyle w:val="a"/>
+      </w:pPr>
+      <w:r>
+        <w:rPr>
+          <w:rFonts w:hint="eastAsia"/>
+        </w:rPr>
+        <w:t>总结</w:t>
+      </w:r>
+      <w:r>
+        <w:rPr>
+          <w:rFonts w:hint="eastAsia"/>
+        </w:rPr>
+        <w:t>AD9715</w:t>
+      </w:r>
+      <w:r>
+        <w:rPr>
+          <w:rFonts w:hint="eastAsia"/>
+        </w:rPr>
+        <w:t>相关的工作，确定输出电压范围、带宽、频率特性等性能指标</w:t>
+      </w:r>
+    </w:p>
+    <w:p>
+      <w:pPr>
+        <w:pStyle w:val="a"/>
+      </w:pPr>
+      <w:r>
+        <w:rPr>
+          <w:rFonts w:hint="eastAsia"/>
+        </w:rPr>
+        <w:t>完善</w:t>
+      </w:r>
+      <w:r>
+        <w:rPr>
+          <w:rFonts w:hint="eastAsia"/>
+        </w:rPr>
+        <w:t>AD9715</w:t>
+      </w:r>
+      <w:r>
+        <w:rPr>
+          <w:rFonts w:hint="eastAsia"/>
+        </w:rPr>
+        <w:t>的功能，包括多通道控制等，根据王星学长的要求修改接口</w:t>
+      </w:r>
+    </w:p>
+    <w:p>
+      <w:pPr>
+        <w:pStyle w:val="a"/>
+        <w:rPr>
+          <w:rFonts w:hint="eastAsia"/>
+        </w:rPr>
+      </w:pPr>
+      <w:r>
+        <w:rPr>
+          <w:rFonts w:hint="eastAsia"/>
+        </w:rPr>
+        <w:t>开始调研</w:t>
+      </w:r>
+      <w:r>
+        <w:rPr>
+          <w:rFonts w:hint="eastAsia"/>
+        </w:rPr>
+        <w:t>AD9286</w:t>
+      </w:r>
+      <w:r>
+        <w:rPr>
+          <w:rFonts w:hint="eastAsia"/>
+        </w:rPr>
+        <w:t>的管脚定义、接口时序、工作原理等</w:t>
+      </w:r>
+      <w:bookmarkStart w:id="0" w:name="_GoBack"/>
+      <w:bookmarkEnd w:id="0"/>
+    </w:p>
+    <w:p>
+      <w:pPr>
         <w:pStyle w:val="a6"/>
         <w:ind w:firstLine="440"/>
-        <w:rPr>
-          <w:rFonts w:hint="eastAsia"/>
-        </w:rPr>
-      </w:pPr>
-      <w:bookmarkStart w:id="0" w:name="_GoBack"/>
-      <w:bookmarkEnd w:id="0"/>
+      </w:pPr>
     </w:p>
     <w:p>
       <w:pPr>
         <w:pStyle w:val="a6"/>
         <w:ind w:firstLine="440"/>
-        <w:rPr>
-          <w:rFonts w:hint="eastAsia"/>
-        </w:rPr>
       </w:pPr>
     </w:p>
     <w:p>
       <w:pPr>
         <w:pStyle w:val="a6"/>
         <w:ind w:firstLine="440"/>
-        <w:rPr>
-          <w:rFonts w:hint="eastAsia"/>
-        </w:rPr>
       </w:pPr>
     </w:p>
     <w:p>
       <w:pPr>
         <w:pStyle w:val="a6"/>
         <w:ind w:firstLine="440"/>
-        <w:rPr>
-          <w:rFonts w:hint="eastAsia"/>
-        </w:rPr>
       </w:pPr>
     </w:p>
     <w:p>
       <w:pPr>
         <w:pStyle w:val="a6"/>
         <w:ind w:firstLine="440"/>
-        <w:rPr>
-          <w:rFonts w:hint="eastAsia"/>
-        </w:rPr>
       </w:pPr>
     </w:p>
     <w:p>
@@ -3595,9 +3646,6 @@
       <w:pPr>
         <w:pStyle w:val="a6"/>
         <w:ind w:firstLine="440"/>
-        <w:rPr>
-          <w:rFonts w:hint="eastAsia"/>
-        </w:rPr>
       </w:pPr>
     </w:p>
     <w:p>
@@ -3608,6 +3656,7 @@
         <w:rPr>
           <w:rFonts w:hint="eastAsia"/>
         </w:rPr>
+        <w:lastRenderedPageBreak/>
         <w:t>参考资料</w:t>
       </w:r>
     </w:p>
@@ -7155,7 +7204,7 @@
 </file>
 
 <file path=customXml/itemProps1.xml><?xml version="1.0" encoding="utf-8"?>
-<ds:datastoreItem xmlns:ds="http://schemas.openxmlformats.org/officeDocument/2006/customXml" ds:itemID="{DF53BF11-6813-46C1-99C7-5CB2E85ABAE4}">
+<ds:datastoreItem xmlns:ds="http://schemas.openxmlformats.org/officeDocument/2006/customXml" ds:itemID="{4012DAE9-E82A-4FE4-B2CD-A6799F152AB2}">
   <ds:schemaRefs>
     <ds:schemaRef ds:uri="http://schemas.openxmlformats.org/officeDocument/2006/bibliography"/>
   </ds:schemaRefs>

</xml_diff>